<commit_message>
Acrecentei mais uma linha ao documento Teste.docx
</commit_message>
<xml_diff>
--- a/Teste.docx
+++ b/Teste.docx
@@ -5,16 +5,46 @@
     <w:p>
       <w:pPr>
         <w:rPr>
+          <w:sz w:val="40"/>
+          <w:szCs w:val="40"/>
           <w:lang w:val="pt-BR"/>
         </w:rPr>
       </w:pPr>
-      <w:bookmarkStart w:id="0" w:name="_GoBack"/>
       <w:r>
         <w:rPr>
+          <w:sz w:val="40"/>
+          <w:szCs w:val="40"/>
           <w:lang w:val="pt-BR"/>
         </w:rPr>
         <w:t>Titulo</w:t>
       </w:r>
+    </w:p>
+    <w:p>
+      <w:pPr>
+        <w:rPr>
+          <w:sz w:val="40"/>
+          <w:szCs w:val="40"/>
+          <w:lang w:val="pt-BR"/>
+        </w:rPr>
+      </w:pPr>
+    </w:p>
+    <w:p>
+      <w:pPr>
+        <w:rPr>
+          <w:sz w:val="40"/>
+          <w:szCs w:val="40"/>
+          <w:lang w:val="pt-BR"/>
+        </w:rPr>
+      </w:pPr>
+      <w:r>
+        <w:rPr>
+          <w:sz w:val="40"/>
+          <w:szCs w:val="40"/>
+          <w:lang w:val="pt-BR"/>
+        </w:rPr>
+        <w:t>Diferenca encontrada</w:t>
+      </w:r>
+      <w:bookmarkStart w:id="0" w:name="_GoBack"/>
       <w:bookmarkEnd w:id="0"/>
     </w:p>
     <w:sectPr>

</xml_diff>